<commit_message>
Removge logo as confidential
</commit_message>
<xml_diff>
--- a/02 Elaboration/02 Working/SCMBlog_TestPlan_v0.1.docx
+++ b/02 Elaboration/02 Working/SCMBlog_TestPlan_v0.1.docx
@@ -9,60 +9,6 @@
           <w:rFonts w:ascii="Verdana" w:hAnsi="Verdana"/>
         </w:rPr>
       </w:pPr>
-      <w:r>
-        <w:rPr>
-          <w:rFonts w:ascii="Verdana" w:hAnsi="Verdana"/>
-          <w:noProof/>
-        </w:rPr>
-        <w:drawing>
-          <wp:inline distT="0" distB="0" distL="0" distR="0">
-            <wp:extent cx="1438275" cy="276225"/>
-            <wp:effectExtent l="0" t="0" r="9525" b="9525"/>
-            <wp:docPr id="1" name="Picture 1" descr="Stationary Logo"/>
-            <wp:cNvGraphicFramePr>
-              <a:graphicFrameLocks xmlns:a="http://schemas.openxmlformats.org/drawingml/2006/main" noChangeAspect="1"/>
-            </wp:cNvGraphicFramePr>
-            <a:graphic xmlns:a="http://schemas.openxmlformats.org/drawingml/2006/main">
-              <a:graphicData uri="http://schemas.openxmlformats.org/drawingml/2006/picture">
-                <pic:pic xmlns:pic="http://schemas.openxmlformats.org/drawingml/2006/picture">
-                  <pic:nvPicPr>
-                    <pic:cNvPr id="0" name="Picture 1" descr="Stationary Logo"/>
-                    <pic:cNvPicPr>
-                      <a:picLocks noChangeAspect="1" noChangeArrowheads="1"/>
-                    </pic:cNvPicPr>
-                  </pic:nvPicPr>
-                  <pic:blipFill>
-                    <a:blip r:embed="rId8" cstate="print">
-                      <a:extLst>
-                        <a:ext uri="{28A0092B-C50C-407E-A947-70E740481C1C}">
-                          <a14:useLocalDpi xmlns:a14="http://schemas.microsoft.com/office/drawing/2010/main" val="0"/>
-                        </a:ext>
-                      </a:extLst>
-                    </a:blip>
-                    <a:srcRect/>
-                    <a:stretch>
-                      <a:fillRect/>
-                    </a:stretch>
-                  </pic:blipFill>
-                  <pic:spPr bwMode="auto">
-                    <a:xfrm>
-                      <a:off x="0" y="0"/>
-                      <a:ext cx="1438275" cy="276225"/>
-                    </a:xfrm>
-                    <a:prstGeom prst="rect">
-                      <a:avLst/>
-                    </a:prstGeom>
-                    <a:noFill/>
-                    <a:ln>
-                      <a:noFill/>
-                    </a:ln>
-                  </pic:spPr>
-                </pic:pic>
-              </a:graphicData>
-            </a:graphic>
-          </wp:inline>
-        </w:drawing>
-      </w:r>
     </w:p>
     <w:p>
       <w:pPr>
@@ -745,6 +691,8 @@
           <w:rFonts w:ascii="Verdana" w:hAnsi="Verdana"/>
         </w:rPr>
       </w:pPr>
+      <w:bookmarkStart w:id="4" w:name="_GoBack"/>
+      <w:bookmarkEnd w:id="4"/>
       <w:r>
         <w:rPr>
           <w:rFonts w:ascii="Verdana" w:hAnsi="Verdana"/>
@@ -1052,8 +1000,6 @@
           <w:fldChar w:fldCharType="end"/>
         </w:r>
       </w:hyperlink>
-      <w:bookmarkStart w:id="4" w:name="_GoBack"/>
-      <w:bookmarkEnd w:id="4"/>
     </w:p>
     <w:p>
       <w:pPr>
@@ -1884,10 +1830,7 @@
         <w:t>The</w:t>
       </w:r>
       <w:r>
-        <w:t xml:space="preserve"> purpose of this document is to outline the approach that Tester will take to ensure that the Test Acceptance Criteria is met. </w:t>
-      </w:r>
-      <w:r>
-        <w:t>Specifically, this document details the:</w:t>
+        <w:t xml:space="preserve"> purpose of this document is to outline the approach that Tester will take to ensure that the Test Acceptance Criteria is met. Specifically, this document details the:</w:t>
       </w:r>
     </w:p>
     <w:p>
@@ -1899,10 +1842,7 @@
         </w:numPr>
       </w:pPr>
       <w:r>
-        <w:t>T</w:t>
-      </w:r>
-      <w:r>
-        <w:t>esting schedule</w:t>
+        <w:t>Testing schedule</w:t>
       </w:r>
     </w:p>
     <w:p>
@@ -1943,16 +1883,7 @@
       <w:bookmarkStart w:id="12" w:name="_Toc324915527"/>
       <w:bookmarkStart w:id="13" w:name="_Toc433104440"/>
       <w:r>
-        <w:t xml:space="preserve">This document will provide a strategy to carry out all testing activities for the </w:t>
-      </w:r>
-      <w:r>
-        <w:t>SCM Blog</w:t>
-      </w:r>
-      <w:r>
-        <w:t xml:space="preserve"> system. It will briefly discuss the resources required, including the toolset used to accomplish test execution</w:t>
-      </w:r>
-      <w:r>
-        <w:t>.</w:t>
+        <w:t>This document will provide a strategy to carry out all testing activities for the SCM Blog system. It will briefly discuss the resources required, including the toolset used to accomplish test execution.</w:t>
       </w:r>
     </w:p>
     <w:p>
@@ -1972,19 +1903,7 @@
       </w:r>
       <w:r>
         <w:tab/>
-        <w:t xml:space="preserve">Validate that the </w:t>
-      </w:r>
-      <w:r>
-        <w:t>functionality</w:t>
-      </w:r>
-      <w:r>
-        <w:t xml:space="preserve"> </w:t>
-      </w:r>
-      <w:r>
-        <w:t>is</w:t>
-      </w:r>
-      <w:r>
-        <w:t xml:space="preserve"> met by the system.</w:t>
+        <w:t>Validate that the functionality is met by the system.</w:t>
       </w:r>
     </w:p>
     <w:p>
@@ -2045,85 +1964,13 @@
         <w:rPr>
           <w:rFonts w:ascii="Verdana" w:hAnsi="Verdana"/>
         </w:rPr>
-        <w:t>SCM</w:t>
+        <w:t>SCM Blog is a project to be used in Software Configuration Management Training.</w:t>
       </w:r>
       <w:r>
         <w:rPr>
           <w:rFonts w:ascii="Verdana" w:hAnsi="Verdana"/>
         </w:rPr>
-        <w:t xml:space="preserve"> </w:t>
-      </w:r>
-      <w:r>
-        <w:rPr>
-          <w:rFonts w:ascii="Verdana" w:hAnsi="Verdana"/>
-        </w:rPr>
-        <w:t xml:space="preserve">Blog </w:t>
-      </w:r>
-      <w:r>
-        <w:rPr>
-          <w:rFonts w:ascii="Verdana" w:hAnsi="Verdana"/>
-        </w:rPr>
-        <w:t>is a project to</w:t>
-      </w:r>
-      <w:r>
-        <w:rPr>
-          <w:rFonts w:ascii="Verdana" w:hAnsi="Verdana"/>
-        </w:rPr>
-        <w:t xml:space="preserve"> be used in Software Configuration Management Training.</w:t>
-      </w:r>
-      <w:r>
-        <w:rPr>
-          <w:rFonts w:ascii="Verdana" w:hAnsi="Verdana"/>
-        </w:rPr>
-        <w:t xml:space="preserve"> </w:t>
-      </w:r>
-      <w:r>
-        <w:rPr>
-          <w:rFonts w:ascii="Verdana" w:hAnsi="Verdana"/>
-        </w:rPr>
-        <w:t xml:space="preserve">There are several </w:t>
-      </w:r>
-      <w:r>
-        <w:rPr>
-          <w:rFonts w:ascii="Verdana" w:hAnsi="Verdana"/>
-        </w:rPr>
-        <w:t>simple</w:t>
-      </w:r>
-      <w:r>
-        <w:rPr>
-          <w:rFonts w:ascii="Verdana" w:hAnsi="Verdana"/>
-        </w:rPr>
-        <w:t xml:space="preserve"> features are </w:t>
-      </w:r>
-      <w:r>
-        <w:rPr>
-          <w:rFonts w:ascii="Verdana" w:hAnsi="Verdana"/>
-        </w:rPr>
-        <w:t>developed</w:t>
-      </w:r>
-      <w:r>
-        <w:rPr>
-          <w:rFonts w:ascii="Verdana" w:hAnsi="Verdana"/>
-        </w:rPr>
-        <w:t xml:space="preserve"> </w:t>
-      </w:r>
-      <w:r>
-        <w:rPr>
-          <w:rFonts w:ascii="Verdana" w:hAnsi="Verdana"/>
-        </w:rPr>
-        <w:t xml:space="preserve">in </w:t>
-      </w:r>
-      <w:r>
-        <w:rPr>
-          <w:rFonts w:ascii="Verdana" w:hAnsi="Verdana"/>
-        </w:rPr>
-        <w:t>the overall system</w:t>
-      </w:r>
-      <w:r>
-        <w:rPr>
-          <w:rFonts w:ascii="Verdana" w:hAnsi="Verdana"/>
-        </w:rPr>
-        <w:t>.</w:t>
+        <w:t xml:space="preserve"> There are several simple features are developed in the overall system.</w:t>
       </w:r>
     </w:p>
     <w:p>
@@ -2207,16 +2054,7 @@
         </w:rPr>
       </w:pPr>
       <w:r>
-        <w:t>I</w:t>
-      </w:r>
-      <w:r>
-        <w:t xml:space="preserve">ssue will be raised and action plan will be </w:t>
-      </w:r>
-      <w:r>
-        <w:t>conducted</w:t>
-      </w:r>
-      <w:r>
-        <w:t xml:space="preserve"> based on the findings</w:t>
+        <w:t>Issue will be raised and action plan will be conducted based on the findings</w:t>
       </w:r>
       <w:r>
         <w:rPr>
@@ -2433,24 +2271,12 @@
           <w:rFonts w:ascii="Verdana" w:hAnsi="Verdana" w:cs="Arial"/>
         </w:rPr>
         <w:lastRenderedPageBreak/>
-        <w:t xml:space="preserve">All mandatory scenarios (i.e. scenarios planned to be executed in the </w:t>
-      </w:r>
-      <w:r>
-        <w:rPr>
-          <w:rFonts w:ascii="Verdana" w:hAnsi="Verdana" w:cs="Arial"/>
-        </w:rPr>
-        <w:t>manual</w:t>
-      </w:r>
-      <w:r>
-        <w:rPr>
-          <w:rFonts w:ascii="Verdana" w:hAnsi="Verdana" w:cs="Arial"/>
-        </w:rPr>
-        <w:t xml:space="preserve"> testing) have been executed successfully.</w:t>
+        <w:t>All mandatory scenarios (i.e. scenarios planned to be executed in the manual testing) have been executed successfully.</w:t>
       </w:r>
     </w:p>
     <w:sectPr>
-      <w:headerReference w:type="default" r:id="rId9"/>
-      <w:footerReference w:type="default" r:id="rId10"/>
+      <w:headerReference w:type="default" r:id="rId8"/>
+      <w:footerReference w:type="default" r:id="rId9"/>
       <w:pgSz w:w="11909" w:h="16834" w:code="9"/>
       <w:pgMar w:top="1411" w:right="1411" w:bottom="1411" w:left="1411" w:header="720" w:footer="720" w:gutter="0"/>
       <w:cols w:space="720"/>
@@ -2640,24 +2466,6 @@
               <w:szCs w:val="16"/>
             </w:rPr>
           </w:pPr>
-          <w:r>
-            <w:rPr>
-              <w:rFonts w:ascii="Verdana" w:hAnsi="Verdana" w:cs="Arial"/>
-              <w:sz w:val="16"/>
-              <w:szCs w:val="16"/>
-            </w:rPr>
-            <w:t xml:space="preserve">Confidential © </w:t>
-          </w:r>
-          <w:proofErr w:type="spellStart"/>
-          <w:r>
-            <w:rPr>
-              <w:rFonts w:ascii="Verdana" w:hAnsi="Verdana" w:cs="Arial"/>
-              <w:sz w:val="16"/>
-              <w:szCs w:val="16"/>
-            </w:rPr>
-            <w:t>Mitrais</w:t>
-          </w:r>
-          <w:proofErr w:type="spellEnd"/>
         </w:p>
       </w:tc>
       <w:tc>
@@ -7460,7 +7268,7 @@
 </file>
 
 <file path=customXml/itemProps1.xml><?xml version="1.0" encoding="utf-8"?>
-<ds:datastoreItem xmlns:ds="http://schemas.openxmlformats.org/officeDocument/2006/customXml" ds:itemID="{014925CF-BEC3-4DD9-A5C9-1748A4070ACC}">
+<ds:datastoreItem xmlns:ds="http://schemas.openxmlformats.org/officeDocument/2006/customXml" ds:itemID="{0995AF4F-8BD9-4E3F-9CA2-4220AB45A586}">
   <ds:schemaRefs>
     <ds:schemaRef ds:uri="http://schemas.openxmlformats.org/officeDocument/2006/bibliography"/>
   </ds:schemaRefs>

</xml_diff>